<commit_message>
analyzes input files and prints tokens to output files
</commit_message>
<xml_diff>
--- a/documentation/Documentation Template.docx
+++ b/documentation/Documentation Template.docx
@@ -84,14 +84,7 @@
           <w:sz w:val="24"/>
           <w:szCs w:val="24"/>
         </w:rPr>
-        <w:t xml:space="preserve"> </w:t>
-      </w:r>
-      <w:r>
-        <w:rPr>
-          <w:sz w:val="24"/>
-          <w:szCs w:val="24"/>
-        </w:rPr>
-        <w:t xml:space="preserve">lexical analyzer that reads the source code of a program to break it down into a sequence of tokens or lexemes: identifiers, keywords, operators, literals, etc. </w:t>
+        <w:t xml:space="preserve"> lexical analyzer that reads the source code of a program to break it down into a sequence of tokens or lexemes: identifiers, keywords, operators, literals, etc. </w:t>
       </w:r>
       <w:r>
         <w:rPr>
@@ -966,7 +959,14 @@
           <w:sz w:val="24"/>
           <w:szCs w:val="24"/>
         </w:rPr>
-        <w:t>for, while, if, int</w:t>
+        <w:t xml:space="preserve">for, while, if, </w:t>
+      </w:r>
+      <w:r>
+        <w:rPr>
+          <w:sz w:val="24"/>
+          <w:szCs w:val="24"/>
+        </w:rPr>
+        <w:t>else, int, return</w:t>
       </w:r>
     </w:p>
     <w:p>

</xml_diff>